<commit_message>
Planejamento e pequenas alterações
</commit_message>
<xml_diff>
--- a/Lista_de_Referencias-RunnerAdventure.docx
+++ b/Lista_de_Referencias-RunnerAdventure.docx
@@ -1,6 +1,6 @@
 
 <file path=word/document.xml><?xml version="1.0" encoding="utf-8"?>
-<w:document xmlns:wpc="http://schemas.microsoft.com/office/word/2010/wordprocessingCanvas" xmlns:cx="http://schemas.microsoft.com/office/drawing/2014/chartex" xmlns:cx1="http://schemas.microsoft.com/office/drawing/2015/9/8/chartex" xmlns:cx2="http://schemas.microsoft.com/office/drawing/2015/10/21/chartex" xmlns:cx3="http://schemas.microsoft.com/office/drawing/2016/5/9/chartex" xmlns:cx4="http://schemas.microsoft.com/office/drawing/2016/5/10/chartex" xmlns:cx5="http://schemas.microsoft.com/office/drawing/2016/5/11/chartex" xmlns:cx6="http://schemas.microsoft.com/office/drawing/2016/5/12/chartex" xmlns:cx7="http://schemas.microsoft.com/office/drawing/2016/5/13/chartex" xmlns:cx8="http://schemas.microsoft.com/office/drawing/2016/5/14/chartex" xmlns:mc="http://schemas.openxmlformats.org/markup-compatibility/2006" xmlns:aink="http://schemas.microsoft.com/office/drawing/2016/ink" xmlns:am3d="http://schemas.microsoft.com/office/drawing/2017/model3d" xmlns:o="urn:schemas-microsoft-com:office:office" xmlns:r="http://schemas.openxmlformats.org/officeDocument/2006/relationships" xmlns:m="http://schemas.openxmlformats.org/officeDocument/2006/math" xmlns:v="urn:schemas-microsoft-com:vml" xmlns:wp14="http://schemas.microsoft.com/office/word/2010/wordprocessingDrawing" xmlns:wp="http://schemas.openxmlformats.org/drawingml/2006/wordprocessingDrawing" xmlns:w10="urn:schemas-microsoft-com:office:word" xmlns:w="http://schemas.openxmlformats.org/wordprocessingml/2006/main" xmlns:w14="http://schemas.microsoft.com/office/word/2010/wordml" xmlns:w15="http://schemas.microsoft.com/office/word/2012/wordml" xmlns:w16cex="http://schemas.microsoft.com/office/word/2018/wordml/cex" xmlns:w16cid="http://schemas.microsoft.com/office/word/2016/wordml/cid" xmlns:w16="http://schemas.microsoft.com/office/word/2018/wordml" xmlns:w16se="http://schemas.microsoft.com/office/word/2015/wordml/symex" xmlns:wpg="http://schemas.microsoft.com/office/word/2010/wordprocessingGroup" xmlns:wpi="http://schemas.microsoft.com/office/word/2010/wordprocessingInk" xmlns:wne="http://schemas.microsoft.com/office/word/2006/wordml" xmlns:wps="http://schemas.microsoft.com/office/word/2010/wordprocessingShape" mc:Ignorable="w14 w15 w16se w16cid w16 w16cex wp14">
+<w:document xmlns:wpc="http://schemas.microsoft.com/office/word/2010/wordprocessingCanvas" xmlns:mc="http://schemas.openxmlformats.org/markup-compatibility/2006" xmlns:o="urn:schemas-microsoft-com:office:office" xmlns:r="http://schemas.openxmlformats.org/officeDocument/2006/relationships" xmlns:m="http://schemas.openxmlformats.org/officeDocument/2006/math" xmlns:v="urn:schemas-microsoft-com:vml" xmlns:wp14="http://schemas.microsoft.com/office/word/2010/wordprocessingDrawing" xmlns:wp="http://schemas.openxmlformats.org/drawingml/2006/wordprocessingDrawing" xmlns:w10="urn:schemas-microsoft-com:office:word" xmlns:w="http://schemas.openxmlformats.org/wordprocessingml/2006/main" xmlns:w14="http://schemas.microsoft.com/office/word/2010/wordml" xmlns:w15="http://schemas.microsoft.com/office/word/2012/wordml" xmlns:wpg="http://schemas.microsoft.com/office/word/2010/wordprocessingGroup" xmlns:wpi="http://schemas.microsoft.com/office/word/2010/wordprocessingInk" xmlns:wne="http://schemas.microsoft.com/office/word/2006/wordml" xmlns:wps="http://schemas.microsoft.com/office/word/2010/wordprocessingShape" mc:Ignorable="w14 w15 wp14">
   <w:body>
     <w:p>
       <w:pPr>
@@ -58,6 +58,19 @@
         </w:r>
       </w:hyperlink>
     </w:p>
+    <w:p>
+      <w:pPr>
+        <w:pStyle w:val="Subtitulo"/>
+      </w:pPr>
+      <w:r>
+        <w:t>Movimentação e animações</w:t>
+      </w:r>
+    </w:p>
+    <w:p>
+      <w:r>
+        <w:t>https://www.youtube.com/watch?v=whzomFgjT50&amp;list=PL-Bhr0cnYd7MDH5GaSAz_R_Ahrnj1I19I&amp;index=4</w:t>
+      </w:r>
+    </w:p>
     <w:p/>
     <w:p>
       <w:pPr>
@@ -115,7 +128,12 @@
     <w:p>
       <w:pPr>
         <w:pStyle w:val="Subtitulo"/>
-      </w:pPr>
+        <w:rPr>
+          <w:u w:val="single"/>
+        </w:rPr>
+      </w:pPr>
+      <w:bookmarkStart w:id="0" w:name="_GoBack"/>
+      <w:bookmarkEnd w:id="0"/>
     </w:p>
     <w:p>
       <w:pPr>
@@ -195,7 +213,7 @@
 </file>
 
 <file path=word/styles.xml><?xml version="1.0" encoding="utf-8"?>
-<w:styles xmlns:mc="http://schemas.openxmlformats.org/markup-compatibility/2006" xmlns:r="http://schemas.openxmlformats.org/officeDocument/2006/relationships" xmlns:w="http://schemas.openxmlformats.org/wordprocessingml/2006/main" xmlns:w14="http://schemas.microsoft.com/office/word/2010/wordml" xmlns:w15="http://schemas.microsoft.com/office/word/2012/wordml" xmlns:w16cex="http://schemas.microsoft.com/office/word/2018/wordml/cex" xmlns:w16cid="http://schemas.microsoft.com/office/word/2016/wordml/cid" xmlns:w16="http://schemas.microsoft.com/office/word/2018/wordml" xmlns:w16se="http://schemas.microsoft.com/office/word/2015/wordml/symex" mc:Ignorable="w14 w15 w16se w16cid w16 w16cex">
+<w:styles xmlns:mc="http://schemas.openxmlformats.org/markup-compatibility/2006" xmlns:r="http://schemas.openxmlformats.org/officeDocument/2006/relationships" xmlns:w="http://schemas.openxmlformats.org/wordprocessingml/2006/main" xmlns:w14="http://schemas.microsoft.com/office/word/2010/wordml" xmlns:w15="http://schemas.microsoft.com/office/word/2012/wordml" mc:Ignorable="w14 w15">
   <w:docDefaults>
     <w:rPrDefault>
       <w:rPr>
@@ -211,7 +229,7 @@
       </w:pPr>
     </w:pPrDefault>
   </w:docDefaults>
-  <w:latentStyles w:defLockedState="0" w:defUIPriority="99" w:defSemiHidden="0" w:defUnhideWhenUsed="0" w:defQFormat="0" w:count="376">
+  <w:latentStyles w:defLockedState="0" w:defUIPriority="99" w:defSemiHidden="0" w:defUnhideWhenUsed="0" w:defQFormat="0" w:count="371">
     <w:lsdException w:name="Normal" w:uiPriority="0" w:qFormat="1"/>
     <w:lsdException w:name="heading 1" w:uiPriority="9" w:qFormat="1"/>
     <w:lsdException w:name="heading 2" w:semiHidden="1" w:uiPriority="9" w:unhideWhenUsed="1" w:qFormat="1"/>
@@ -317,6 +335,7 @@
     <w:lsdException w:name="HTML Sample" w:semiHidden="1" w:unhideWhenUsed="1"/>
     <w:lsdException w:name="HTML Typewriter" w:semiHidden="1" w:unhideWhenUsed="1"/>
     <w:lsdException w:name="HTML Variable" w:semiHidden="1" w:unhideWhenUsed="1"/>
+    <w:lsdException w:name="Normal Table" w:semiHidden="1" w:unhideWhenUsed="1"/>
     <w:lsdException w:name="annotation subject" w:semiHidden="1" w:unhideWhenUsed="1"/>
     <w:lsdException w:name="No List" w:semiHidden="1" w:unhideWhenUsed="1"/>
     <w:lsdException w:name="Outline List 1" w:semiHidden="1" w:unhideWhenUsed="1"/>
@@ -359,8 +378,11 @@
     <w:lsdException w:name="Table Contemporary" w:semiHidden="1" w:unhideWhenUsed="1"/>
     <w:lsdException w:name="Table Elegant" w:semiHidden="1" w:unhideWhenUsed="1"/>
     <w:lsdException w:name="Table Professional" w:semiHidden="1" w:unhideWhenUsed="1"/>
+    <w:lsdException w:name="Table Subtle 1" w:semiHidden="1" w:unhideWhenUsed="1"/>
     <w:lsdException w:name="Table Subtle 2" w:semiHidden="1" w:unhideWhenUsed="1"/>
     <w:lsdException w:name="Table Web 1" w:semiHidden="1" w:unhideWhenUsed="1"/>
+    <w:lsdException w:name="Table Web 2" w:semiHidden="1" w:unhideWhenUsed="1"/>
+    <w:lsdException w:name="Table Web 3" w:semiHidden="1" w:unhideWhenUsed="1"/>
     <w:lsdException w:name="Balloon Text" w:semiHidden="1" w:unhideWhenUsed="1"/>
     <w:lsdException w:name="Table Grid" w:uiPriority="39"/>
     <w:lsdException w:name="Table Theme" w:semiHidden="1" w:unhideWhenUsed="1"/>
@@ -579,11 +601,6 @@
     <w:lsdException w:name="List Table 5 Dark Accent 6" w:uiPriority="50"/>
     <w:lsdException w:name="List Table 6 Colorful Accent 6" w:uiPriority="51"/>
     <w:lsdException w:name="List Table 7 Colorful Accent 6" w:uiPriority="52"/>
-    <w:lsdException w:name="Mention" w:semiHidden="1" w:unhideWhenUsed="1"/>
-    <w:lsdException w:name="Smart Hyperlink" w:semiHidden="1" w:unhideWhenUsed="1"/>
-    <w:lsdException w:name="Hashtag" w:semiHidden="1" w:unhideWhenUsed="1"/>
-    <w:lsdException w:name="Unresolved Mention" w:semiHidden="1" w:unhideWhenUsed="1"/>
-    <w:lsdException w:name="Smart Link" w:semiHidden="1" w:unhideWhenUsed="1"/>
   </w:latentStyles>
   <w:style w:type="paragraph" w:default="1" w:styleId="Normal">
     <w:name w:val="Normal"/>

</xml_diff>

<commit_message>
Prefabs iniciais dos inimigos
</commit_message>
<xml_diff>
--- a/Lista_de_Referencias-RunnerAdventure.docx
+++ b/Lista_de_Referencias-RunnerAdventure.docx
@@ -78,6 +78,56 @@
       <w:r>
         <w:t>Movimentos da câmera:</w:t>
       </w:r>
+      <w:bookmarkStart w:id="0" w:name="_GoBack"/>
+      <w:bookmarkEnd w:id="0"/>
+    </w:p>
+    <w:p>
+      <w:pPr>
+        <w:rPr>
+          <w:color w:val="0563C1" w:themeColor="hyperlink"/>
+          <w:u w:val="single"/>
+        </w:rPr>
+      </w:pPr>
+      <w:r>
+        <w:t>https://www.youtube.com/watch?v=dwcT-Dch0bA</w:t>
+      </w:r>
+    </w:p>
+    <w:p>
+      <w:pPr>
+        <w:pStyle w:val="Subtitulo"/>
+      </w:pPr>
+      <w:r>
+        <w:t>Dicionários e listas:</w:t>
+      </w:r>
+    </w:p>
+    <w:p>
+      <w:r>
+        <w:t>https://www.youtube.com/watch?v=RuqHwlr2AVM</w:t>
+      </w:r>
+    </w:p>
+    <w:p>
+      <w:pPr>
+        <w:pStyle w:val="Subtitulo"/>
+      </w:pPr>
+      <w:r>
+        <w:t>Geração Aleatória de inimigos</w:t>
+      </w:r>
+    </w:p>
+    <w:p>
+      <w:pPr>
+        <w:pStyle w:val="Subtitulo"/>
+      </w:pPr>
+      <w:r>
+        <w:t>https://www.youtube.com/watch?v=hViPCMZeQC4</w:t>
+      </w:r>
+    </w:p>
+    <w:p>
+      <w:pPr>
+        <w:pStyle w:val="Subtitulo"/>
+      </w:pPr>
+      <w:r>
+        <w:t>IA inimigos:</w:t>
+      </w:r>
     </w:p>
     <w:p>
       <w:pPr>
@@ -85,43 +135,6 @@
           <w:rStyle w:val="Hyperlink"/>
         </w:rPr>
       </w:pPr>
-      <w:r>
-        <w:t>https://www.youtube.com/watch?v=dwcT-Dch0bA</w:t>
-      </w:r>
-    </w:p>
-    <w:p>
-      <w:r>
-        <w:t xml:space="preserve"> </w:t>
-      </w:r>
-    </w:p>
-    <w:p/>
-    <w:p>
-      <w:pPr>
-        <w:pStyle w:val="Subtitulo"/>
-      </w:pPr>
-      <w:r>
-        <w:t>Dicionários e listas:</w:t>
-      </w:r>
-    </w:p>
-    <w:p>
-      <w:r>
-        <w:t>https://www.youtube.com/watch?v=RuqHwlr2AVM</w:t>
-      </w:r>
-    </w:p>
-    <w:p>
-      <w:pPr>
-        <w:pStyle w:val="Subtitulo"/>
-      </w:pPr>
-      <w:r>
-        <w:t>IA inimigos:</w:t>
-      </w:r>
-    </w:p>
-    <w:p>
-      <w:pPr>
-        <w:rPr>
-          <w:rStyle w:val="Hyperlink"/>
-        </w:rPr>
-      </w:pPr>
       <w:hyperlink r:id="rId8" w:history="1">
         <w:r>
           <w:rPr>
@@ -130,8 +143,6 @@
           <w:t>https://www.youtube.com/watch?v=jvtFUfJ6CP8</w:t>
         </w:r>
       </w:hyperlink>
-      <w:bookmarkStart w:id="0" w:name="_GoBack"/>
-      <w:bookmarkEnd w:id="0"/>
     </w:p>
     <w:p>
       <w:hyperlink r:id="rId9" w:history="1">

</xml_diff>

<commit_message>
Geração aleatoria de inimigos
</commit_message>
<xml_diff>
--- a/Lista_de_Referencias-RunnerAdventure.docx
+++ b/Lista_de_Referencias-RunnerAdventure.docx
@@ -78,8 +78,6 @@
       <w:r>
         <w:t>Movimentos da câmera:</w:t>
       </w:r>
-      <w:bookmarkStart w:id="0" w:name="_GoBack"/>
-      <w:bookmarkEnd w:id="0"/>
     </w:p>
     <w:p>
       <w:pPr>
@@ -97,6 +95,22 @@
         <w:pStyle w:val="Subtitulo"/>
       </w:pPr>
       <w:r>
+        <w:t>Contagem de tempo</w:t>
+      </w:r>
+    </w:p>
+    <w:p>
+      <w:pPr>
+        <w:pStyle w:val="Subtitulo"/>
+      </w:pPr>
+      <w:r>
+        <w:t>https://www.youtube.com/watch?v=ijAN0QI70UU</w:t>
+      </w:r>
+    </w:p>
+    <w:p>
+      <w:pPr>
+        <w:pStyle w:val="Subtitulo"/>
+      </w:pPr>
+      <w:r>
         <w:t>Dicionários e listas:</w:t>
       </w:r>
     </w:p>
@@ -117,8 +131,21 @@
       <w:pPr>
         <w:pStyle w:val="Subtitulo"/>
       </w:pPr>
-      <w:r>
-        <w:t>https://www.youtube.com/watch?v=hViPCMZeQC4</w:t>
+      <w:hyperlink r:id="rId8" w:history="1">
+        <w:r>
+          <w:rPr>
+            <w:rStyle w:val="Hyperlink"/>
+          </w:rPr>
+          <w:t>https://www.youtube.com/watch?v=hViPCMZeQC4</w:t>
+        </w:r>
+      </w:hyperlink>
+    </w:p>
+    <w:p>
+      <w:pPr>
+        <w:pStyle w:val="Subtitulo"/>
+      </w:pPr>
+      <w:r>
+        <w:t>https://docs.unity3d.com/ScriptReference/Random.Range.html</w:t>
       </w:r>
     </w:p>
     <w:p>
@@ -135,7 +162,7 @@
           <w:rStyle w:val="Hyperlink"/>
         </w:rPr>
       </w:pPr>
-      <w:hyperlink r:id="rId8" w:history="1">
+      <w:hyperlink r:id="rId9" w:history="1">
         <w:r>
           <w:rPr>
             <w:rStyle w:val="Hyperlink"/>
@@ -145,7 +172,7 @@
       </w:hyperlink>
     </w:p>
     <w:p>
-      <w:hyperlink r:id="rId9" w:history="1">
+      <w:hyperlink r:id="rId10" w:history="1">
         <w:r>
           <w:rPr>
             <w:rStyle w:val="Hyperlink"/>
@@ -168,7 +195,7 @@
       </w:r>
     </w:p>
     <w:p>
-      <w:hyperlink r:id="rId10" w:history="1">
+      <w:hyperlink r:id="rId11" w:history="1">
         <w:r>
           <w:rPr>
             <w:rStyle w:val="Hyperlink"/>
@@ -176,9 +203,11 @@
           <w:t>https://arongranberg.com/astar/features</w:t>
         </w:r>
       </w:hyperlink>
-    </w:p>
-    <w:p>
-      <w:hyperlink r:id="rId11" w:history="1">
+      <w:bookmarkStart w:id="0" w:name="_GoBack"/>
+      <w:bookmarkEnd w:id="0"/>
+    </w:p>
+    <w:p>
+      <w:hyperlink r:id="rId12" w:history="1">
         <w:r>
           <w:rPr>
             <w:rStyle w:val="Hyperlink"/>
@@ -218,7 +247,7 @@
       </w:r>
     </w:p>
     <w:p>
-      <w:hyperlink r:id="rId12" w:history="1">
+      <w:hyperlink r:id="rId13" w:history="1">
         <w:r>
           <w:rPr>
             <w:rStyle w:val="Hyperlink"/>
@@ -233,7 +262,7 @@
           <w:rStyle w:val="Hyperlink"/>
         </w:rPr>
       </w:pPr>
-      <w:hyperlink r:id="rId13" w:history="1">
+      <w:hyperlink r:id="rId14" w:history="1">
         <w:r>
           <w:rPr>
             <w:rStyle w:val="Hyperlink"/>
@@ -249,7 +278,7 @@
           <w:u w:val="single"/>
         </w:rPr>
       </w:pPr>
-      <w:hyperlink r:id="rId14" w:history="1">
+      <w:hyperlink r:id="rId15" w:history="1">
         <w:r>
           <w:rPr>
             <w:rStyle w:val="Hyperlink"/>
@@ -279,11 +308,12 @@
         <w:pStyle w:val="Titulo"/>
       </w:pPr>
       <w:r>
+        <w:lastRenderedPageBreak/>
         <w:t>Fontes</w:t>
       </w:r>
     </w:p>
     <w:p>
-      <w:hyperlink r:id="rId15" w:history="1">
+      <w:hyperlink r:id="rId16" w:history="1">
         <w:r>
           <w:rPr>
             <w:rStyle w:val="Hyperlink"/>

</xml_diff>